<commit_message>
final draft of powerpoint
</commit_message>
<xml_diff>
--- a/Presentation/4MinSpeech.docx
+++ b/Presentation/4MinSpeech.docx
@@ -6,8 +6,13 @@
       <w:pPr>
         <w:pStyle w:val="Heading2"/>
       </w:pPr>
+      <w:proofErr w:type="gramStart"/>
       <w:r>
-        <w:t>4 minute speech (goes for 5:20)</w:t>
+        <w:t>4 minute</w:t>
+      </w:r>
+      <w:proofErr w:type="gramEnd"/>
+      <w:r>
+        <w:t xml:space="preserve"> speech (goes for 5:20)</w:t>
       </w:r>
     </w:p>
     <w:p/>
@@ -40,8 +45,16 @@
       <w:pPr>
         <w:jc w:val="center"/>
       </w:pPr>
+      <w:proofErr w:type="gramStart"/>
       <w:r>
-        <w:t>Move slide</w:t>
+        <w:t xml:space="preserve">Change </w:t>
+      </w:r>
+      <w:r>
+        <w:t xml:space="preserve"> slide</w:t>
+      </w:r>
+      <w:proofErr w:type="gramEnd"/>
+      <w:r>
+        <w:t xml:space="preserve"> (2)</w:t>
       </w:r>
     </w:p>
     <w:p>
@@ -63,8 +76,13 @@
         <w:t>, Martin</w:t>
       </w:r>
       <w:r>
-        <w:t xml:space="preserve"> Bentley</w:t>
+        <w:t xml:space="preserve"> </w:t>
       </w:r>
+      <w:proofErr w:type="gramStart"/>
+      <w:r>
+        <w:t>Bentley</w:t>
+      </w:r>
+      <w:proofErr w:type="gramEnd"/>
       <w:r>
         <w:t xml:space="preserve"> and myself!</w:t>
       </w:r>
@@ -578,6 +596,9 @@
     </w:p>
     <w:p>
       <w:r>
+        <w:rPr>
+          <w:noProof/>
+        </w:rPr>
         <w:drawing>
           <wp:inline distT="0" distB="0" distL="0" distR="0" wp14:anchorId="3F2459F3" wp14:editId="709B8A34">
             <wp:extent cx="5658640" cy="4124901"/>
@@ -672,17 +693,56 @@
     </w:p>
     <w:p>
       <w:r>
-        <w:t xml:space="preserve">We then had success with generating both the CWT plot, the boundary strength plot and finally the mosaic plot.   </w:t>
+        <w:t>We then had success with generating both the CWT plot, the boundary strength plot</w:t>
+      </w:r>
+      <w:proofErr w:type="gramStart"/>
+      <w:r>
+        <w:t xml:space="preserve"> </w:t>
+      </w:r>
+      <w:r>
+        <w:t>..</w:t>
+      </w:r>
+      <w:proofErr w:type="gramEnd"/>
+    </w:p>
+    <w:p/>
+    <w:p>
+      <w:pPr>
+        <w:jc w:val="center"/>
+      </w:pPr>
+      <w:r>
+        <w:t>Move to next slide (6)</w:t>
       </w:r>
     </w:p>
     <w:p>
       <w:r>
-        <w:t>Change slides (6)</w:t>
+        <w:t xml:space="preserve">and </w:t>
+      </w:r>
+      <w:proofErr w:type="gramStart"/>
+      <w:r>
+        <w:t>finally</w:t>
+      </w:r>
+      <w:proofErr w:type="gramEnd"/>
+      <w:r>
+        <w:t xml:space="preserve"> the mosaic plot.   </w:t>
       </w:r>
     </w:p>
     <w:p>
+      <w:proofErr w:type="gramStart"/>
       <w:r>
-        <w:t>However found a poor to average visual correlation between the gamma and lithological boundaries</w:t>
+        <w:t>However</w:t>
+      </w:r>
+      <w:proofErr w:type="gramEnd"/>
+      <w:r>
+        <w:t xml:space="preserve"> </w:t>
+      </w:r>
+      <w:r>
+        <w:t xml:space="preserve">we </w:t>
+      </w:r>
+      <w:r>
+        <w:t>found a poor to average visual correlation between the gamma and lithological boundaries</w:t>
+      </w:r>
+      <w:r>
+        <w:t>, coal seams are in red.</w:t>
       </w:r>
     </w:p>
     <w:p>
@@ -693,7 +753,7 @@
         <w:t xml:space="preserve">correlation improved, but </w:t>
       </w:r>
       <w:r>
-        <w:t>ultimately</w:t>
+        <w:t>ultimately,</w:t>
       </w:r>
       <w:r>
         <w:t xml:space="preserve"> we neede</w:t>
@@ -717,12 +777,25 @@
         <w:t xml:space="preserve"> </w:t>
       </w:r>
     </w:p>
-    <w:p/>
+    <w:p>
+      <w:pPr>
+        <w:jc w:val="center"/>
+      </w:pPr>
+      <w:r>
+        <w:t>Move to next slide (7)</w:t>
+      </w:r>
+    </w:p>
+    <w:p>
+      <w:r>
+        <w:t xml:space="preserve">Martin built on Leo’s excellent work and added some interactive slider widgets.  </w:t>
+      </w:r>
+    </w:p>
     <w:p>
       <w:pPr>
         <w:pStyle w:val="Heading1"/>
       </w:pPr>
       <w:r>
+        <w:lastRenderedPageBreak/>
         <w:t>Future opportunity</w:t>
       </w:r>
     </w:p>
@@ -736,8 +809,13 @@
       </w:r>
       <w:proofErr w:type="spellEnd"/>
       <w:r>
-        <w:t xml:space="preserve"> these concepts into more usable applications available to other ..</w:t>
+        <w:t xml:space="preserve"> these concepts into more usable applications available to other</w:t>
       </w:r>
+      <w:proofErr w:type="gramStart"/>
+      <w:r>
+        <w:t xml:space="preserve"> ..</w:t>
+      </w:r>
+      <w:proofErr w:type="gramEnd"/>
     </w:p>
     <w:p>
       <w:pPr>
@@ -760,30 +838,33 @@
         </w:numPr>
       </w:pPr>
       <w:r>
-        <w:lastRenderedPageBreak/>
-        <w:t xml:space="preserve">Use ML </w:t>
+        <w:t xml:space="preserve">Use ML techniques to run </w:t>
       </w:r>
-      <w:proofErr w:type="spellStart"/>
       <w:r>
-        <w:t>techniquest</w:t>
+        <w:t>multiple</w:t>
       </w:r>
-      <w:proofErr w:type="spellEnd"/>
       <w:r>
-        <w:t xml:space="preserve"> to run </w:t>
+        <w:t xml:space="preserve"> scenarios </w:t>
       </w:r>
-      <w:proofErr w:type="spellStart"/>
       <w:r>
-        <w:t>mulitple</w:t>
+        <w:t xml:space="preserve">in order </w:t>
       </w:r>
-      <w:proofErr w:type="spellEnd"/>
       <w:r>
-        <w:t xml:space="preserve"> scenarios to improve the </w:t>
+        <w:t xml:space="preserve">to improve the </w:t>
       </w:r>
       <w:r>
         <w:t>correlation</w:t>
       </w:r>
       <w:r>
-        <w:t xml:space="preserve"> between CWT boundary  definition and lithology boundary.</w:t>
+        <w:t xml:space="preserve"> between CWT </w:t>
+      </w:r>
+      <w:proofErr w:type="gramStart"/>
+      <w:r>
+        <w:t>boundary  definition</w:t>
+      </w:r>
+      <w:proofErr w:type="gramEnd"/>
+      <w:r>
+        <w:t xml:space="preserve"> and lithology boundary.</w:t>
       </w:r>
     </w:p>
     <w:p>
@@ -827,7 +908,10 @@
       </w:r>
       <w:proofErr w:type="spellEnd"/>
       <w:r>
-        <w:t xml:space="preserve"> library and </w:t>
+        <w:t xml:space="preserve"> library </w:t>
+      </w:r>
+      <w:r>
+        <w:t>maybe?</w:t>
       </w:r>
     </w:p>
     <w:p/>
@@ -840,19 +924,40 @@
       </w:r>
     </w:p>
     <w:p>
+      <w:proofErr w:type="gramStart"/>
       <w:r>
-        <w:t>Tessellation  can  rapidly  and  reproducibly  resolve  subtle  or  subjective  detail  in  the  rocks  that  is  not detectable by the human eye</w:t>
+        <w:t>Tessellation</w:t>
+      </w:r>
+      <w:r>
+        <w:t>s</w:t>
+      </w:r>
+      <w:r>
+        <w:t xml:space="preserve">  can</w:t>
+      </w:r>
+      <w:proofErr w:type="gramEnd"/>
+      <w:r>
+        <w:t xml:space="preserve">  rapidly  and  reproducibly  resolve  subtle  or  subjective  detail  in  the  rocks  that  is  not detectable by the human eye</w:t>
       </w:r>
     </w:p>
     <w:p>
+      <w:proofErr w:type="gramStart"/>
       <w:r>
         <w:t>The  technique</w:t>
       </w:r>
+      <w:proofErr w:type="gramEnd"/>
       <w:r>
         <w:t xml:space="preserve"> </w:t>
       </w:r>
       <w:r>
-        <w:t>should therefore be  considered  an  important  addition  to  the  toolkit  of  the  mining  and exploration  geoscientist. This  is particularly true where the  only lithological data are derived from 1m composite intervals of rock chips,</w:t>
+        <w:t xml:space="preserve">should therefore be  considered  an  important  addition  to  the  toolkit  of  the  mining  and exploration  geoscientist. </w:t>
+      </w:r>
+      <w:proofErr w:type="gramStart"/>
+      <w:r>
+        <w:t>This  is</w:t>
+      </w:r>
+      <w:proofErr w:type="gramEnd"/>
+      <w:r>
+        <w:t xml:space="preserve"> particularly true where the  only lithological data are derived from 1m composite intervals of rock chips,</w:t>
       </w:r>
     </w:p>
     <w:p>
@@ -949,7 +1054,15 @@
     </w:p>
     <w:p>
       <w:r>
-        <w:t>Martin might be around to field any questions later on.</w:t>
+        <w:t xml:space="preserve">Martin might be around to field any questions </w:t>
+      </w:r>
+      <w:proofErr w:type="gramStart"/>
+      <w:r>
+        <w:t>later on</w:t>
+      </w:r>
+      <w:proofErr w:type="gramEnd"/>
+      <w:r>
+        <w:t>.</w:t>
       </w:r>
     </w:p>
     <w:sectPr>
@@ -27194,6 +27307,7 @@
     <w:rsid w:val="0011715C"/>
     <w:rsid w:val="0029046E"/>
     <w:rsid w:val="002E323D"/>
+    <w:rsid w:val="006927AC"/>
     <w:rsid w:val="00B45EED"/>
   </w:rsids>
   <m:mathPr>

</xml_diff>